<commit_message>
added some additional biodiversity data from papers and green roof data for the City of Toronto
</commit_message>
<xml_diff>
--- a/dataemail.docx
+++ b/dataemail.docx
@@ -1,6 +1,6 @@
 
 <file path=word/document.xml><?xml version="1.0" encoding="utf-8"?>
-<w:document xmlns:ve="http://schemas.openxmlformats.org/markup-compatibility/2006" xmlns:o="urn:schemas-microsoft-com:office:office" xmlns:r="http://schemas.openxmlformats.org/officeDocument/2006/relationships" xmlns:m="http://schemas.openxmlformats.org/officeDocument/2006/math" xmlns:v="urn:schemas-microsoft-com:vml" xmlns:wp="http://schemas.openxmlformats.org/drawingml/2006/wordprocessingDrawing" xmlns:w10="urn:schemas-microsoft-com:office:word" xmlns:w="http://schemas.openxmlformats.org/wordprocessingml/2006/main" xmlns:wne="http://schemas.microsoft.com/office/word/2006/wordml">
+<w:document xmlns:wpc="http://schemas.microsoft.com/office/word/2010/wordprocessingCanvas" xmlns:mc="http://schemas.openxmlformats.org/markup-compatibility/2006" xmlns:o="urn:schemas-microsoft-com:office:office" xmlns:r="http://schemas.openxmlformats.org/officeDocument/2006/relationships" xmlns:m="http://schemas.openxmlformats.org/officeDocument/2006/math" xmlns:v="urn:schemas-microsoft-com:vml" xmlns:wp14="http://schemas.microsoft.com/office/word/2010/wordprocessingDrawing" xmlns:wp="http://schemas.openxmlformats.org/drawingml/2006/wordprocessingDrawing" xmlns:w10="urn:schemas-microsoft-com:office:word" xmlns:w="http://schemas.openxmlformats.org/wordprocessingml/2006/main" xmlns:w14="http://schemas.microsoft.com/office/word/2010/wordml" xmlns:w15="http://schemas.microsoft.com/office/word/2012/wordml" xmlns:wpg="http://schemas.microsoft.com/office/word/2010/wordprocessingGroup" xmlns:wpi="http://schemas.microsoft.com/office/word/2010/wordprocessingInk" xmlns:wne="http://schemas.microsoft.com/office/word/2006/wordml" xmlns:wps="http://schemas.microsoft.com/office/word/2010/wordprocessingShape" mc:Ignorable="w14 w15 wp14">
   <w:body>
     <w:p>
       <w:r>
@@ -10,15 +10,7 @@
     <w:p/>
     <w:p>
       <w:r>
-        <w:t xml:space="preserve">My name is Alex </w:t>
-      </w:r>
-      <w:proofErr w:type="spellStart"/>
-      <w:r>
-        <w:t>Filazzola</w:t>
-      </w:r>
-      <w:proofErr w:type="spellEnd"/>
-      <w:r>
-        <w:t xml:space="preserve"> and I’m a postdoctoral researcher at University of Toronto, in Canada. Currently, I’m working on conducting a meta-analysis to quantify the effect of implementing green infrastructure relative to traditional “grey” infrastructure. I read through your paper xxx and thought it was great! I believe some of the data you used would be relevant for my analysis. </w:t>
+        <w:t xml:space="preserve">My name is Alex Filazzola and I’m a postdoctoral researcher at University of Toronto, in Canada. Currently, I’m working on conducting a meta-analysis to quantify the effect of implementing green infrastructure relative to traditional “grey” infrastructure. I read through your paper xxx and thought it was great! I believe some of the data you used would be relevant for my analysis. </w:t>
       </w:r>
     </w:p>
     <w:p/>
@@ -32,7 +24,12 @@
       </w:r>
       <w:proofErr w:type="gramEnd"/>
       <w:r>
-        <w:t xml:space="preserve"> and some measure of natural systems (e.g. biodiversity, species richness, proportion of natives). </w:t>
+        <w:t xml:space="preserve"> and some </w:t>
+      </w:r>
+      <w:bookmarkStart w:id="0" w:name="_GoBack"/>
+      <w:bookmarkEnd w:id="0"/>
+      <w:r>
+        <w:t xml:space="preserve">measure of natural systems (e.g. biodiversity, species richness, proportion of natives). </w:t>
       </w:r>
     </w:p>
     <w:p/>
@@ -56,13 +53,8 @@
     <w:p/>
     <w:p>
       <w:r>
-        <w:t xml:space="preserve">Dr. Alessandro </w:t>
-      </w:r>
-      <w:proofErr w:type="spellStart"/>
-      <w:r>
-        <w:t>Filazzola</w:t>
-      </w:r>
-      <w:proofErr w:type="spellEnd"/>
+        <w:t>Dr. Alessandro Filazzola</w:t>
+      </w:r>
     </w:p>
     <w:p>
       <w:r>
@@ -81,7 +73,7 @@
 </file>
 
 <file path=word/styles.xml><?xml version="1.0" encoding="utf-8"?>
-<w:styles xmlns:r="http://schemas.openxmlformats.org/officeDocument/2006/relationships" xmlns:w="http://schemas.openxmlformats.org/wordprocessingml/2006/main">
+<w:styles xmlns:mc="http://schemas.openxmlformats.org/markup-compatibility/2006" xmlns:r="http://schemas.openxmlformats.org/officeDocument/2006/relationships" xmlns:w="http://schemas.openxmlformats.org/wordprocessingml/2006/main" xmlns:w14="http://schemas.microsoft.com/office/word/2010/wordml" xmlns:w15="http://schemas.microsoft.com/office/word/2012/wordml" mc:Ignorable="w14 w15">
   <w:docDefaults>
     <w:rPrDefault>
       <w:rPr>
@@ -97,144 +89,378 @@
       </w:pPr>
     </w:pPrDefault>
   </w:docDefaults>
-  <w:latentStyles w:defLockedState="0" w:defUIPriority="99" w:defSemiHidden="1" w:defUnhideWhenUsed="1" w:defQFormat="0" w:count="267">
-    <w:lsdException w:name="Normal" w:semiHidden="0" w:uiPriority="0" w:unhideWhenUsed="0" w:qFormat="1"/>
-    <w:lsdException w:name="heading 1" w:semiHidden="0" w:uiPriority="9" w:unhideWhenUsed="0" w:qFormat="1"/>
-    <w:lsdException w:name="heading 2" w:uiPriority="9" w:qFormat="1"/>
-    <w:lsdException w:name="heading 3" w:uiPriority="9" w:qFormat="1"/>
-    <w:lsdException w:name="heading 4" w:uiPriority="9" w:qFormat="1"/>
-    <w:lsdException w:name="heading 5" w:uiPriority="9" w:qFormat="1"/>
-    <w:lsdException w:name="heading 6" w:uiPriority="9" w:qFormat="1"/>
-    <w:lsdException w:name="heading 7" w:uiPriority="9" w:qFormat="1"/>
-    <w:lsdException w:name="heading 8" w:uiPriority="9" w:qFormat="1"/>
-    <w:lsdException w:name="heading 9" w:uiPriority="9" w:qFormat="1"/>
-    <w:lsdException w:name="toc 1" w:uiPriority="39"/>
-    <w:lsdException w:name="toc 2" w:uiPriority="39"/>
-    <w:lsdException w:name="toc 3" w:uiPriority="39"/>
-    <w:lsdException w:name="toc 4" w:uiPriority="39"/>
-    <w:lsdException w:name="toc 5" w:uiPriority="39"/>
-    <w:lsdException w:name="toc 6" w:uiPriority="39"/>
-    <w:lsdException w:name="toc 7" w:uiPriority="39"/>
-    <w:lsdException w:name="toc 8" w:uiPriority="39"/>
-    <w:lsdException w:name="toc 9" w:uiPriority="39"/>
-    <w:lsdException w:name="caption" w:uiPriority="35" w:qFormat="1"/>
-    <w:lsdException w:name="Title" w:semiHidden="0" w:uiPriority="10" w:unhideWhenUsed="0" w:qFormat="1"/>
-    <w:lsdException w:name="Default Paragraph Font" w:uiPriority="1"/>
-    <w:lsdException w:name="Subtitle" w:semiHidden="0" w:uiPriority="11" w:unhideWhenUsed="0" w:qFormat="1"/>
-    <w:lsdException w:name="Strong" w:semiHidden="0" w:uiPriority="22" w:unhideWhenUsed="0" w:qFormat="1"/>
-    <w:lsdException w:name="Emphasis" w:semiHidden="0" w:uiPriority="20" w:unhideWhenUsed="0" w:qFormat="1"/>
-    <w:lsdException w:name="Table Grid" w:semiHidden="0" w:uiPriority="59" w:unhideWhenUsed="0"/>
-    <w:lsdException w:name="Placeholder Text" w:unhideWhenUsed="0"/>
-    <w:lsdException w:name="No Spacing" w:semiHidden="0" w:uiPriority="1" w:unhideWhenUsed="0" w:qFormat="1"/>
-    <w:lsdException w:name="Light Shading" w:semiHidden="0" w:uiPriority="60" w:unhideWhenUsed="0"/>
-    <w:lsdException w:name="Light List" w:semiHidden="0" w:uiPriority="61" w:unhideWhenUsed="0"/>
-    <w:lsdException w:name="Light Grid" w:semiHidden="0" w:uiPriority="62" w:unhideWhenUsed="0"/>
-    <w:lsdException w:name="Medium Shading 1" w:semiHidden="0" w:uiPriority="63" w:unhideWhenUsed="0"/>
-    <w:lsdException w:name="Medium Shading 2" w:semiHidden="0" w:uiPriority="64" w:unhideWhenUsed="0"/>
-    <w:lsdException w:name="Medium List 1" w:semiHidden="0" w:uiPriority="65" w:unhideWhenUsed="0"/>
-    <w:lsdException w:name="Medium List 2" w:semiHidden="0" w:uiPriority="66" w:unhideWhenUsed="0"/>
-    <w:lsdException w:name="Medium Grid 1" w:semiHidden="0" w:uiPriority="67" w:unhideWhenUsed="0"/>
-    <w:lsdException w:name="Medium Grid 2" w:semiHidden="0" w:uiPriority="68" w:unhideWhenUsed="0"/>
-    <w:lsdException w:name="Medium Grid 3" w:semiHidden="0" w:uiPriority="69" w:unhideWhenUsed="0"/>
-    <w:lsdException w:name="Dark List" w:semiHidden="0" w:uiPriority="70" w:unhideWhenUsed="0"/>
-    <w:lsdException w:name="Colorful Shading" w:semiHidden="0" w:uiPriority="71" w:unhideWhenUsed="0"/>
-    <w:lsdException w:name="Colorful List" w:semiHidden="0" w:uiPriority="72" w:unhideWhenUsed="0"/>
-    <w:lsdException w:name="Colorful Grid" w:semiHidden="0" w:uiPriority="73" w:unhideWhenUsed="0"/>
-    <w:lsdException w:name="Light Shading Accent 1" w:semiHidden="0" w:uiPriority="60" w:unhideWhenUsed="0"/>
-    <w:lsdException w:name="Light List Accent 1" w:semiHidden="0" w:uiPriority="61" w:unhideWhenUsed="0"/>
-    <w:lsdException w:name="Light Grid Accent 1" w:semiHidden="0" w:uiPriority="62" w:unhideWhenUsed="0"/>
-    <w:lsdException w:name="Medium Shading 1 Accent 1" w:semiHidden="0" w:uiPriority="63" w:unhideWhenUsed="0"/>
-    <w:lsdException w:name="Medium Shading 2 Accent 1" w:semiHidden="0" w:uiPriority="64" w:unhideWhenUsed="0"/>
-    <w:lsdException w:name="Medium List 1 Accent 1" w:semiHidden="0" w:uiPriority="65" w:unhideWhenUsed="0"/>
-    <w:lsdException w:name="Revision" w:unhideWhenUsed="0"/>
-    <w:lsdException w:name="List Paragraph" w:semiHidden="0" w:uiPriority="34" w:unhideWhenUsed="0" w:qFormat="1"/>
-    <w:lsdException w:name="Quote" w:semiHidden="0" w:uiPriority="29" w:unhideWhenUsed="0" w:qFormat="1"/>
-    <w:lsdException w:name="Intense Quote" w:semiHidden="0" w:uiPriority="30" w:unhideWhenUsed="0" w:qFormat="1"/>
-    <w:lsdException w:name="Medium List 2 Accent 1" w:semiHidden="0" w:uiPriority="66" w:unhideWhenUsed="0"/>
-    <w:lsdException w:name="Medium Grid 1 Accent 1" w:semiHidden="0" w:uiPriority="67" w:unhideWhenUsed="0"/>
-    <w:lsdException w:name="Medium Grid 2 Accent 1" w:semiHidden="0" w:uiPriority="68" w:unhideWhenUsed="0"/>
-    <w:lsdException w:name="Medium Grid 3 Accent 1" w:semiHidden="0" w:uiPriority="69" w:unhideWhenUsed="0"/>
-    <w:lsdException w:name="Dark List Accent 1" w:semiHidden="0" w:uiPriority="70" w:unhideWhenUsed="0"/>
-    <w:lsdException w:name="Colorful Shading Accent 1" w:semiHidden="0" w:uiPriority="71" w:unhideWhenUsed="0"/>
-    <w:lsdException w:name="Colorful List Accent 1" w:semiHidden="0" w:uiPriority="72" w:unhideWhenUsed="0"/>
-    <w:lsdException w:name="Colorful Grid Accent 1" w:semiHidden="0" w:uiPriority="73" w:unhideWhenUsed="0"/>
-    <w:lsdException w:name="Light Shading Accent 2" w:semiHidden="0" w:uiPriority="60" w:unhideWhenUsed="0"/>
-    <w:lsdException w:name="Light List Accent 2" w:semiHidden="0" w:uiPriority="61" w:unhideWhenUsed="0"/>
-    <w:lsdException w:name="Light Grid Accent 2" w:semiHidden="0" w:uiPriority="62" w:unhideWhenUsed="0"/>
-    <w:lsdException w:name="Medium Shading 1 Accent 2" w:semiHidden="0" w:uiPriority="63" w:unhideWhenUsed="0"/>
-    <w:lsdException w:name="Medium Shading 2 Accent 2" w:semiHidden="0" w:uiPriority="64" w:unhideWhenUsed="0"/>
-    <w:lsdException w:name="Medium List 1 Accent 2" w:semiHidden="0" w:uiPriority="65" w:unhideWhenUsed="0"/>
-    <w:lsdException w:name="Medium List 2 Accent 2" w:semiHidden="0" w:uiPriority="66" w:unhideWhenUsed="0"/>
-    <w:lsdException w:name="Medium Grid 1 Accent 2" w:semiHidden="0" w:uiPriority="67" w:unhideWhenUsed="0"/>
-    <w:lsdException w:name="Medium Grid 2 Accent 2" w:semiHidden="0" w:uiPriority="68" w:unhideWhenUsed="0"/>
-    <w:lsdException w:name="Medium Grid 3 Accent 2" w:semiHidden="0" w:uiPriority="69" w:unhideWhenUsed="0"/>
-    <w:lsdException w:name="Dark List Accent 2" w:semiHidden="0" w:uiPriority="70" w:unhideWhenUsed="0"/>
-    <w:lsdException w:name="Colorful Shading Accent 2" w:semiHidden="0" w:uiPriority="71" w:unhideWhenUsed="0"/>
-    <w:lsdException w:name="Colorful List Accent 2" w:semiHidden="0" w:uiPriority="72" w:unhideWhenUsed="0"/>
-    <w:lsdException w:name="Colorful Grid Accent 2" w:semiHidden="0" w:uiPriority="73" w:unhideWhenUsed="0"/>
-    <w:lsdException w:name="Light Shading Accent 3" w:semiHidden="0" w:uiPriority="60" w:unhideWhenUsed="0"/>
-    <w:lsdException w:name="Light List Accent 3" w:semiHidden="0" w:uiPriority="61" w:unhideWhenUsed="0"/>
-    <w:lsdException w:name="Light Grid Accent 3" w:semiHidden="0" w:uiPriority="62" w:unhideWhenUsed="0"/>
-    <w:lsdException w:name="Medium Shading 1 Accent 3" w:semiHidden="0" w:uiPriority="63" w:unhideWhenUsed="0"/>
-    <w:lsdException w:name="Medium Shading 2 Accent 3" w:semiHidden="0" w:uiPriority="64" w:unhideWhenUsed="0"/>
-    <w:lsdException w:name="Medium List 1 Accent 3" w:semiHidden="0" w:uiPriority="65" w:unhideWhenUsed="0"/>
-    <w:lsdException w:name="Medium List 2 Accent 3" w:semiHidden="0" w:uiPriority="66" w:unhideWhenUsed="0"/>
-    <w:lsdException w:name="Medium Grid 1 Accent 3" w:semiHidden="0" w:uiPriority="67" w:unhideWhenUsed="0"/>
-    <w:lsdException w:name="Medium Grid 2 Accent 3" w:semiHidden="0" w:uiPriority="68" w:unhideWhenUsed="0"/>
-    <w:lsdException w:name="Medium Grid 3 Accent 3" w:semiHidden="0" w:uiPriority="69" w:unhideWhenUsed="0"/>
-    <w:lsdException w:name="Dark List Accent 3" w:semiHidden="0" w:uiPriority="70" w:unhideWhenUsed="0"/>
-    <w:lsdException w:name="Colorful Shading Accent 3" w:semiHidden="0" w:uiPriority="71" w:unhideWhenUsed="0"/>
-    <w:lsdException w:name="Colorful List Accent 3" w:semiHidden="0" w:uiPriority="72" w:unhideWhenUsed="0"/>
-    <w:lsdException w:name="Colorful Grid Accent 3" w:semiHidden="0" w:uiPriority="73" w:unhideWhenUsed="0"/>
-    <w:lsdException w:name="Light Shading Accent 4" w:semiHidden="0" w:uiPriority="60" w:unhideWhenUsed="0"/>
-    <w:lsdException w:name="Light List Accent 4" w:semiHidden="0" w:uiPriority="61" w:unhideWhenUsed="0"/>
-    <w:lsdException w:name="Light Grid Accent 4" w:semiHidden="0" w:uiPriority="62" w:unhideWhenUsed="0"/>
-    <w:lsdException w:name="Medium Shading 1 Accent 4" w:semiHidden="0" w:uiPriority="63" w:unhideWhenUsed="0"/>
-    <w:lsdException w:name="Medium Shading 2 Accent 4" w:semiHidden="0" w:uiPriority="64" w:unhideWhenUsed="0"/>
-    <w:lsdException w:name="Medium List 1 Accent 4" w:semiHidden="0" w:uiPriority="65" w:unhideWhenUsed="0"/>
-    <w:lsdException w:name="Medium List 2 Accent 4" w:semiHidden="0" w:uiPriority="66" w:unhideWhenUsed="0"/>
-    <w:lsdException w:name="Medium Grid 1 Accent 4" w:semiHidden="0" w:uiPriority="67" w:unhideWhenUsed="0"/>
-    <w:lsdException w:name="Medium Grid 2 Accent 4" w:semiHidden="0" w:uiPriority="68" w:unhideWhenUsed="0"/>
-    <w:lsdException w:name="Medium Grid 3 Accent 4" w:semiHidden="0" w:uiPriority="69" w:unhideWhenUsed="0"/>
-    <w:lsdException w:name="Dark List Accent 4" w:semiHidden="0" w:uiPriority="70" w:unhideWhenUsed="0"/>
-    <w:lsdException w:name="Colorful Shading Accent 4" w:semiHidden="0" w:uiPriority="71" w:unhideWhenUsed="0"/>
-    <w:lsdException w:name="Colorful List Accent 4" w:semiHidden="0" w:uiPriority="72" w:unhideWhenUsed="0"/>
-    <w:lsdException w:name="Colorful Grid Accent 4" w:semiHidden="0" w:uiPriority="73" w:unhideWhenUsed="0"/>
-    <w:lsdException w:name="Light Shading Accent 5" w:semiHidden="0" w:uiPriority="60" w:unhideWhenUsed="0"/>
-    <w:lsdException w:name="Light List Accent 5" w:semiHidden="0" w:uiPriority="61" w:unhideWhenUsed="0"/>
-    <w:lsdException w:name="Light Grid Accent 5" w:semiHidden="0" w:uiPriority="62" w:unhideWhenUsed="0"/>
-    <w:lsdException w:name="Medium Shading 1 Accent 5" w:semiHidden="0" w:uiPriority="63" w:unhideWhenUsed="0"/>
-    <w:lsdException w:name="Medium Shading 2 Accent 5" w:semiHidden="0" w:uiPriority="64" w:unhideWhenUsed="0"/>
-    <w:lsdException w:name="Medium List 1 Accent 5" w:semiHidden="0" w:uiPriority="65" w:unhideWhenUsed="0"/>
-    <w:lsdException w:name="Medium List 2 Accent 5" w:semiHidden="0" w:uiPriority="66" w:unhideWhenUsed="0"/>
-    <w:lsdException w:name="Medium Grid 1 Accent 5" w:semiHidden="0" w:uiPriority="67" w:unhideWhenUsed="0"/>
-    <w:lsdException w:name="Medium Grid 2 Accent 5" w:semiHidden="0" w:uiPriority="68" w:unhideWhenUsed="0"/>
-    <w:lsdException w:name="Medium Grid 3 Accent 5" w:semiHidden="0" w:uiPriority="69" w:unhideWhenUsed="0"/>
-    <w:lsdException w:name="Dark List Accent 5" w:semiHidden="0" w:uiPriority="70" w:unhideWhenUsed="0"/>
-    <w:lsdException w:name="Colorful Shading Accent 5" w:semiHidden="0" w:uiPriority="71" w:unhideWhenUsed="0"/>
-    <w:lsdException w:name="Colorful List Accent 5" w:semiHidden="0" w:uiPriority="72" w:unhideWhenUsed="0"/>
-    <w:lsdException w:name="Colorful Grid Accent 5" w:semiHidden="0" w:uiPriority="73" w:unhideWhenUsed="0"/>
-    <w:lsdException w:name="Light Shading Accent 6" w:semiHidden="0" w:uiPriority="60" w:unhideWhenUsed="0"/>
-    <w:lsdException w:name="Light List Accent 6" w:semiHidden="0" w:uiPriority="61" w:unhideWhenUsed="0"/>
-    <w:lsdException w:name="Light Grid Accent 6" w:semiHidden="0" w:uiPriority="62" w:unhideWhenUsed="0"/>
-    <w:lsdException w:name="Medium Shading 1 Accent 6" w:semiHidden="0" w:uiPriority="63" w:unhideWhenUsed="0"/>
-    <w:lsdException w:name="Medium Shading 2 Accent 6" w:semiHidden="0" w:uiPriority="64" w:unhideWhenUsed="0"/>
-    <w:lsdException w:name="Medium List 1 Accent 6" w:semiHidden="0" w:uiPriority="65" w:unhideWhenUsed="0"/>
-    <w:lsdException w:name="Medium List 2 Accent 6" w:semiHidden="0" w:uiPriority="66" w:unhideWhenUsed="0"/>
-    <w:lsdException w:name="Medium Grid 1 Accent 6" w:semiHidden="0" w:uiPriority="67" w:unhideWhenUsed="0"/>
-    <w:lsdException w:name="Medium Grid 2 Accent 6" w:semiHidden="0" w:uiPriority="68" w:unhideWhenUsed="0"/>
-    <w:lsdException w:name="Medium Grid 3 Accent 6" w:semiHidden="0" w:uiPriority="69" w:unhideWhenUsed="0"/>
-    <w:lsdException w:name="Dark List Accent 6" w:semiHidden="0" w:uiPriority="70" w:unhideWhenUsed="0"/>
-    <w:lsdException w:name="Colorful Shading Accent 6" w:semiHidden="0" w:uiPriority="71" w:unhideWhenUsed="0"/>
-    <w:lsdException w:name="Colorful List Accent 6" w:semiHidden="0" w:uiPriority="72" w:unhideWhenUsed="0"/>
-    <w:lsdException w:name="Colorful Grid Accent 6" w:semiHidden="0" w:uiPriority="73" w:unhideWhenUsed="0"/>
-    <w:lsdException w:name="Subtle Emphasis" w:semiHidden="0" w:uiPriority="19" w:unhideWhenUsed="0" w:qFormat="1"/>
-    <w:lsdException w:name="Intense Emphasis" w:semiHidden="0" w:uiPriority="21" w:unhideWhenUsed="0" w:qFormat="1"/>
-    <w:lsdException w:name="Subtle Reference" w:semiHidden="0" w:uiPriority="31" w:unhideWhenUsed="0" w:qFormat="1"/>
-    <w:lsdException w:name="Intense Reference" w:semiHidden="0" w:uiPriority="32" w:unhideWhenUsed="0" w:qFormat="1"/>
-    <w:lsdException w:name="Book Title" w:semiHidden="0" w:uiPriority="33" w:unhideWhenUsed="0" w:qFormat="1"/>
-    <w:lsdException w:name="Bibliography" w:uiPriority="37"/>
-    <w:lsdException w:name="TOC Heading" w:uiPriority="39" w:qFormat="1"/>
+  <w:latentStyles w:defLockedState="0" w:defUIPriority="99" w:defSemiHidden="0" w:defUnhideWhenUsed="0" w:defQFormat="0" w:count="371">
+    <w:lsdException w:name="Normal" w:uiPriority="0" w:qFormat="1"/>
+    <w:lsdException w:name="heading 1" w:uiPriority="9" w:qFormat="1"/>
+    <w:lsdException w:name="heading 2" w:semiHidden="1" w:uiPriority="9" w:unhideWhenUsed="1" w:qFormat="1"/>
+    <w:lsdException w:name="heading 3" w:semiHidden="1" w:uiPriority="9" w:unhideWhenUsed="1" w:qFormat="1"/>
+    <w:lsdException w:name="heading 4" w:semiHidden="1" w:uiPriority="9" w:unhideWhenUsed="1" w:qFormat="1"/>
+    <w:lsdException w:name="heading 5" w:semiHidden="1" w:uiPriority="9" w:unhideWhenUsed="1" w:qFormat="1"/>
+    <w:lsdException w:name="heading 6" w:semiHidden="1" w:uiPriority="9" w:unhideWhenUsed="1" w:qFormat="1"/>
+    <w:lsdException w:name="heading 7" w:semiHidden="1" w:uiPriority="9" w:unhideWhenUsed="1" w:qFormat="1"/>
+    <w:lsdException w:name="heading 8" w:semiHidden="1" w:uiPriority="9" w:unhideWhenUsed="1" w:qFormat="1"/>
+    <w:lsdException w:name="heading 9" w:semiHidden="1" w:uiPriority="9" w:unhideWhenUsed="1" w:qFormat="1"/>
+    <w:lsdException w:name="index 1" w:semiHidden="1" w:unhideWhenUsed="1"/>
+    <w:lsdException w:name="index 2" w:semiHidden="1" w:unhideWhenUsed="1"/>
+    <w:lsdException w:name="index 3" w:semiHidden="1" w:unhideWhenUsed="1"/>
+    <w:lsdException w:name="index 4" w:semiHidden="1" w:unhideWhenUsed="1"/>
+    <w:lsdException w:name="index 5" w:semiHidden="1" w:unhideWhenUsed="1"/>
+    <w:lsdException w:name="index 6" w:semiHidden="1" w:unhideWhenUsed="1"/>
+    <w:lsdException w:name="index 7" w:semiHidden="1" w:unhideWhenUsed="1"/>
+    <w:lsdException w:name="index 8" w:semiHidden="1" w:unhideWhenUsed="1"/>
+    <w:lsdException w:name="index 9" w:semiHidden="1" w:unhideWhenUsed="1"/>
+    <w:lsdException w:name="toc 1" w:semiHidden="1" w:uiPriority="39" w:unhideWhenUsed="1"/>
+    <w:lsdException w:name="toc 2" w:semiHidden="1" w:uiPriority="39" w:unhideWhenUsed="1"/>
+    <w:lsdException w:name="toc 3" w:semiHidden="1" w:uiPriority="39" w:unhideWhenUsed="1"/>
+    <w:lsdException w:name="toc 4" w:semiHidden="1" w:uiPriority="39" w:unhideWhenUsed="1"/>
+    <w:lsdException w:name="toc 5" w:semiHidden="1" w:uiPriority="39" w:unhideWhenUsed="1"/>
+    <w:lsdException w:name="toc 6" w:semiHidden="1" w:uiPriority="39" w:unhideWhenUsed="1"/>
+    <w:lsdException w:name="toc 7" w:semiHidden="1" w:uiPriority="39" w:unhideWhenUsed="1"/>
+    <w:lsdException w:name="toc 8" w:semiHidden="1" w:uiPriority="39" w:unhideWhenUsed="1"/>
+    <w:lsdException w:name="toc 9" w:semiHidden="1" w:uiPriority="39" w:unhideWhenUsed="1"/>
+    <w:lsdException w:name="Normal Indent" w:semiHidden="1" w:unhideWhenUsed="1"/>
+    <w:lsdException w:name="footnote text" w:semiHidden="1" w:unhideWhenUsed="1"/>
+    <w:lsdException w:name="annotation text" w:semiHidden="1" w:unhideWhenUsed="1"/>
+    <w:lsdException w:name="header" w:semiHidden="1" w:unhideWhenUsed="1"/>
+    <w:lsdException w:name="footer" w:semiHidden="1" w:unhideWhenUsed="1"/>
+    <w:lsdException w:name="index heading" w:semiHidden="1" w:unhideWhenUsed="1"/>
+    <w:lsdException w:name="caption" w:semiHidden="1" w:uiPriority="35" w:unhideWhenUsed="1" w:qFormat="1"/>
+    <w:lsdException w:name="table of figures" w:semiHidden="1" w:unhideWhenUsed="1"/>
+    <w:lsdException w:name="envelope address" w:semiHidden="1" w:unhideWhenUsed="1"/>
+    <w:lsdException w:name="envelope return" w:semiHidden="1" w:unhideWhenUsed="1"/>
+    <w:lsdException w:name="footnote reference" w:semiHidden="1" w:unhideWhenUsed="1"/>
+    <w:lsdException w:name="annotation reference" w:semiHidden="1" w:unhideWhenUsed="1"/>
+    <w:lsdException w:name="line number" w:semiHidden="1" w:unhideWhenUsed="1"/>
+    <w:lsdException w:name="page number" w:semiHidden="1" w:unhideWhenUsed="1"/>
+    <w:lsdException w:name="endnote reference" w:semiHidden="1" w:unhideWhenUsed="1"/>
+    <w:lsdException w:name="endnote text" w:semiHidden="1" w:unhideWhenUsed="1"/>
+    <w:lsdException w:name="table of authorities" w:semiHidden="1" w:unhideWhenUsed="1"/>
+    <w:lsdException w:name="macro" w:semiHidden="1" w:unhideWhenUsed="1"/>
+    <w:lsdException w:name="toa heading" w:semiHidden="1" w:unhideWhenUsed="1"/>
+    <w:lsdException w:name="List" w:semiHidden="1" w:unhideWhenUsed="1"/>
+    <w:lsdException w:name="List Bullet" w:semiHidden="1" w:unhideWhenUsed="1"/>
+    <w:lsdException w:name="List Number" w:semiHidden="1" w:unhideWhenUsed="1"/>
+    <w:lsdException w:name="List 2" w:semiHidden="1" w:unhideWhenUsed="1"/>
+    <w:lsdException w:name="List 3" w:semiHidden="1" w:unhideWhenUsed="1"/>
+    <w:lsdException w:name="List 4" w:semiHidden="1" w:unhideWhenUsed="1"/>
+    <w:lsdException w:name="List 5" w:semiHidden="1" w:unhideWhenUsed="1"/>
+    <w:lsdException w:name="List Bullet 2" w:semiHidden="1" w:unhideWhenUsed="1"/>
+    <w:lsdException w:name="List Bullet 3" w:semiHidden="1" w:unhideWhenUsed="1"/>
+    <w:lsdException w:name="List Bullet 4" w:semiHidden="1" w:unhideWhenUsed="1"/>
+    <w:lsdException w:name="List Bullet 5" w:semiHidden="1" w:unhideWhenUsed="1"/>
+    <w:lsdException w:name="List Number 2" w:semiHidden="1" w:unhideWhenUsed="1"/>
+    <w:lsdException w:name="List Number 3" w:semiHidden="1" w:unhideWhenUsed="1"/>
+    <w:lsdException w:name="List Number 4" w:semiHidden="1" w:unhideWhenUsed="1"/>
+    <w:lsdException w:name="List Number 5" w:semiHidden="1" w:unhideWhenUsed="1"/>
+    <w:lsdException w:name="Title" w:uiPriority="10" w:qFormat="1"/>
+    <w:lsdException w:name="Closing" w:semiHidden="1" w:unhideWhenUsed="1"/>
+    <w:lsdException w:name="Signature" w:semiHidden="1" w:unhideWhenUsed="1"/>
+    <w:lsdException w:name="Default Paragraph Font" w:semiHidden="1" w:uiPriority="1" w:unhideWhenUsed="1"/>
+    <w:lsdException w:name="Body Text" w:semiHidden="1" w:unhideWhenUsed="1"/>
+    <w:lsdException w:name="Body Text Indent" w:semiHidden="1" w:unhideWhenUsed="1"/>
+    <w:lsdException w:name="List Continue" w:semiHidden="1" w:unhideWhenUsed="1"/>
+    <w:lsdException w:name="List Continue 2" w:semiHidden="1" w:unhideWhenUsed="1"/>
+    <w:lsdException w:name="List Continue 3" w:semiHidden="1" w:unhideWhenUsed="1"/>
+    <w:lsdException w:name="List Continue 4" w:semiHidden="1" w:unhideWhenUsed="1"/>
+    <w:lsdException w:name="List Continue 5" w:semiHidden="1" w:unhideWhenUsed="1"/>
+    <w:lsdException w:name="Message Header" w:semiHidden="1" w:unhideWhenUsed="1"/>
+    <w:lsdException w:name="Subtitle" w:uiPriority="11" w:qFormat="1"/>
+    <w:lsdException w:name="Salutation" w:semiHidden="1" w:unhideWhenUsed="1"/>
+    <w:lsdException w:name="Date" w:semiHidden="1" w:unhideWhenUsed="1"/>
+    <w:lsdException w:name="Body Text First Indent" w:semiHidden="1" w:unhideWhenUsed="1"/>
+    <w:lsdException w:name="Body Text First Indent 2" w:semiHidden="1" w:unhideWhenUsed="1"/>
+    <w:lsdException w:name="Note Heading" w:semiHidden="1" w:unhideWhenUsed="1"/>
+    <w:lsdException w:name="Body Text 2" w:semiHidden="1" w:unhideWhenUsed="1"/>
+    <w:lsdException w:name="Body Text 3" w:semiHidden="1" w:unhideWhenUsed="1"/>
+    <w:lsdException w:name="Body Text Indent 2" w:semiHidden="1" w:unhideWhenUsed="1"/>
+    <w:lsdException w:name="Body Text Indent 3" w:semiHidden="1" w:unhideWhenUsed="1"/>
+    <w:lsdException w:name="Block Text" w:semiHidden="1" w:unhideWhenUsed="1"/>
+    <w:lsdException w:name="Hyperlink" w:semiHidden="1" w:unhideWhenUsed="1"/>
+    <w:lsdException w:name="FollowedHyperlink" w:semiHidden="1" w:unhideWhenUsed="1"/>
+    <w:lsdException w:name="Strong" w:uiPriority="22" w:qFormat="1"/>
+    <w:lsdException w:name="Emphasis" w:uiPriority="20" w:qFormat="1"/>
+    <w:lsdException w:name="Document Map" w:semiHidden="1" w:unhideWhenUsed="1"/>
+    <w:lsdException w:name="Plain Text" w:semiHidden="1" w:unhideWhenUsed="1"/>
+    <w:lsdException w:name="E-mail Signature" w:semiHidden="1" w:unhideWhenUsed="1"/>
+    <w:lsdException w:name="HTML Top of Form" w:semiHidden="1" w:unhideWhenUsed="1"/>
+    <w:lsdException w:name="HTML Bottom of Form" w:semiHidden="1" w:unhideWhenUsed="1"/>
+    <w:lsdException w:name="Normal (Web)" w:semiHidden="1" w:unhideWhenUsed="1"/>
+    <w:lsdException w:name="HTML Acronym" w:semiHidden="1" w:unhideWhenUsed="1"/>
+    <w:lsdException w:name="HTML Address" w:semiHidden="1" w:unhideWhenUsed="1"/>
+    <w:lsdException w:name="HTML Cite" w:semiHidden="1" w:unhideWhenUsed="1"/>
+    <w:lsdException w:name="HTML Code" w:semiHidden="1" w:unhideWhenUsed="1"/>
+    <w:lsdException w:name="HTML Definition" w:semiHidden="1" w:unhideWhenUsed="1"/>
+    <w:lsdException w:name="HTML Keyboard" w:semiHidden="1" w:unhideWhenUsed="1"/>
+    <w:lsdException w:name="HTML Preformatted" w:semiHidden="1" w:unhideWhenUsed="1"/>
+    <w:lsdException w:name="HTML Sample" w:semiHidden="1" w:unhideWhenUsed="1"/>
+    <w:lsdException w:name="HTML Typewriter" w:semiHidden="1" w:unhideWhenUsed="1"/>
+    <w:lsdException w:name="HTML Variable" w:semiHidden="1" w:unhideWhenUsed="1"/>
+    <w:lsdException w:name="Normal Table" w:semiHidden="1" w:unhideWhenUsed="1"/>
+    <w:lsdException w:name="annotation subject" w:semiHidden="1" w:unhideWhenUsed="1"/>
+    <w:lsdException w:name="No List" w:semiHidden="1" w:unhideWhenUsed="1"/>
+    <w:lsdException w:name="Outline List 1" w:semiHidden="1" w:unhideWhenUsed="1"/>
+    <w:lsdException w:name="Outline List 2" w:semiHidden="1" w:unhideWhenUsed="1"/>
+    <w:lsdException w:name="Outline List 3" w:semiHidden="1" w:unhideWhenUsed="1"/>
+    <w:lsdException w:name="Table Simple 1" w:semiHidden="1" w:unhideWhenUsed="1"/>
+    <w:lsdException w:name="Table Simple 2" w:semiHidden="1" w:unhideWhenUsed="1"/>
+    <w:lsdException w:name="Table Simple 3" w:semiHidden="1" w:unhideWhenUsed="1"/>
+    <w:lsdException w:name="Table Classic 1" w:semiHidden="1" w:unhideWhenUsed="1"/>
+    <w:lsdException w:name="Table Classic 2" w:semiHidden="1" w:unhideWhenUsed="1"/>
+    <w:lsdException w:name="Table Classic 3" w:semiHidden="1" w:unhideWhenUsed="1"/>
+    <w:lsdException w:name="Table Classic 4" w:semiHidden="1" w:unhideWhenUsed="1"/>
+    <w:lsdException w:name="Table Colorful 1" w:semiHidden="1" w:unhideWhenUsed="1"/>
+    <w:lsdException w:name="Table Colorful 2" w:semiHidden="1" w:unhideWhenUsed="1"/>
+    <w:lsdException w:name="Table Colorful 3" w:semiHidden="1" w:unhideWhenUsed="1"/>
+    <w:lsdException w:name="Table Columns 1" w:semiHidden="1" w:unhideWhenUsed="1"/>
+    <w:lsdException w:name="Table Columns 2" w:semiHidden="1" w:unhideWhenUsed="1"/>
+    <w:lsdException w:name="Table Columns 3" w:semiHidden="1" w:unhideWhenUsed="1"/>
+    <w:lsdException w:name="Table Columns 4" w:semiHidden="1" w:unhideWhenUsed="1"/>
+    <w:lsdException w:name="Table Columns 5" w:semiHidden="1" w:unhideWhenUsed="1"/>
+    <w:lsdException w:name="Table Grid 1" w:semiHidden="1" w:unhideWhenUsed="1"/>
+    <w:lsdException w:name="Table Grid 2" w:semiHidden="1" w:unhideWhenUsed="1"/>
+    <w:lsdException w:name="Table Grid 3" w:semiHidden="1" w:unhideWhenUsed="1"/>
+    <w:lsdException w:name="Table Grid 4" w:semiHidden="1" w:unhideWhenUsed="1"/>
+    <w:lsdException w:name="Table Grid 5" w:semiHidden="1" w:unhideWhenUsed="1"/>
+    <w:lsdException w:name="Table Grid 6" w:semiHidden="1" w:unhideWhenUsed="1"/>
+    <w:lsdException w:name="Table Grid 7" w:semiHidden="1" w:unhideWhenUsed="1"/>
+    <w:lsdException w:name="Table Grid 8" w:semiHidden="1" w:unhideWhenUsed="1"/>
+    <w:lsdException w:name="Table List 1" w:semiHidden="1" w:unhideWhenUsed="1"/>
+    <w:lsdException w:name="Table List 2" w:semiHidden="1" w:unhideWhenUsed="1"/>
+    <w:lsdException w:name="Table List 3" w:semiHidden="1" w:unhideWhenUsed="1"/>
+    <w:lsdException w:name="Table List 4" w:semiHidden="1" w:unhideWhenUsed="1"/>
+    <w:lsdException w:name="Table List 5" w:semiHidden="1" w:unhideWhenUsed="1"/>
+    <w:lsdException w:name="Table List 6" w:semiHidden="1" w:unhideWhenUsed="1"/>
+    <w:lsdException w:name="Table List 7" w:semiHidden="1" w:unhideWhenUsed="1"/>
+    <w:lsdException w:name="Table List 8" w:semiHidden="1" w:unhideWhenUsed="1"/>
+    <w:lsdException w:name="Table 3D effects 1" w:semiHidden="1" w:unhideWhenUsed="1"/>
+    <w:lsdException w:name="Table 3D effects 2" w:semiHidden="1" w:unhideWhenUsed="1"/>
+    <w:lsdException w:name="Table 3D effects 3" w:semiHidden="1" w:unhideWhenUsed="1"/>
+    <w:lsdException w:name="Table Contemporary" w:semiHidden="1" w:unhideWhenUsed="1"/>
+    <w:lsdException w:name="Table Elegant" w:semiHidden="1" w:unhideWhenUsed="1"/>
+    <w:lsdException w:name="Table Professional" w:semiHidden="1" w:unhideWhenUsed="1"/>
+    <w:lsdException w:name="Table Subtle 1" w:semiHidden="1" w:unhideWhenUsed="1"/>
+    <w:lsdException w:name="Table Subtle 2" w:semiHidden="1" w:unhideWhenUsed="1"/>
+    <w:lsdException w:name="Table Web 1" w:semiHidden="1" w:unhideWhenUsed="1"/>
+    <w:lsdException w:name="Table Web 2" w:semiHidden="1" w:unhideWhenUsed="1"/>
+    <w:lsdException w:name="Table Web 3" w:semiHidden="1" w:unhideWhenUsed="1"/>
+    <w:lsdException w:name="Balloon Text" w:semiHidden="1" w:unhideWhenUsed="1"/>
+    <w:lsdException w:name="Table Grid" w:uiPriority="59"/>
+    <w:lsdException w:name="Table Theme" w:semiHidden="1" w:unhideWhenUsed="1"/>
+    <w:lsdException w:name="Placeholder Text" w:semiHidden="1"/>
+    <w:lsdException w:name="No Spacing" w:uiPriority="1" w:qFormat="1"/>
+    <w:lsdException w:name="Light Shading" w:uiPriority="60"/>
+    <w:lsdException w:name="Light List" w:uiPriority="61"/>
+    <w:lsdException w:name="Light Grid" w:uiPriority="62"/>
+    <w:lsdException w:name="Medium Shading 1" w:uiPriority="63"/>
+    <w:lsdException w:name="Medium Shading 2" w:uiPriority="64"/>
+    <w:lsdException w:name="Medium List 1" w:uiPriority="65"/>
+    <w:lsdException w:name="Medium List 2" w:uiPriority="66"/>
+    <w:lsdException w:name="Medium Grid 1" w:uiPriority="67"/>
+    <w:lsdException w:name="Medium Grid 2" w:uiPriority="68"/>
+    <w:lsdException w:name="Medium Grid 3" w:uiPriority="69"/>
+    <w:lsdException w:name="Dark List" w:uiPriority="70"/>
+    <w:lsdException w:name="Colorful Shading" w:uiPriority="71"/>
+    <w:lsdException w:name="Colorful List" w:uiPriority="72"/>
+    <w:lsdException w:name="Colorful Grid" w:uiPriority="73"/>
+    <w:lsdException w:name="Light Shading Accent 1" w:uiPriority="60"/>
+    <w:lsdException w:name="Light List Accent 1" w:uiPriority="61"/>
+    <w:lsdException w:name="Light Grid Accent 1" w:uiPriority="62"/>
+    <w:lsdException w:name="Medium Shading 1 Accent 1" w:uiPriority="63"/>
+    <w:lsdException w:name="Medium Shading 2 Accent 1" w:uiPriority="64"/>
+    <w:lsdException w:name="Medium List 1 Accent 1" w:uiPriority="65"/>
+    <w:lsdException w:name="Revision" w:semiHidden="1"/>
+    <w:lsdException w:name="List Paragraph" w:uiPriority="34" w:qFormat="1"/>
+    <w:lsdException w:name="Quote" w:uiPriority="29" w:qFormat="1"/>
+    <w:lsdException w:name="Intense Quote" w:uiPriority="30" w:qFormat="1"/>
+    <w:lsdException w:name="Medium List 2 Accent 1" w:uiPriority="66"/>
+    <w:lsdException w:name="Medium Grid 1 Accent 1" w:uiPriority="67"/>
+    <w:lsdException w:name="Medium Grid 2 Accent 1" w:uiPriority="68"/>
+    <w:lsdException w:name="Medium Grid 3 Accent 1" w:uiPriority="69"/>
+    <w:lsdException w:name="Dark List Accent 1" w:uiPriority="70"/>
+    <w:lsdException w:name="Colorful Shading Accent 1" w:uiPriority="71"/>
+    <w:lsdException w:name="Colorful List Accent 1" w:uiPriority="72"/>
+    <w:lsdException w:name="Colorful Grid Accent 1" w:uiPriority="73"/>
+    <w:lsdException w:name="Light Shading Accent 2" w:uiPriority="60"/>
+    <w:lsdException w:name="Light List Accent 2" w:uiPriority="61"/>
+    <w:lsdException w:name="Light Grid Accent 2" w:uiPriority="62"/>
+    <w:lsdException w:name="Medium Shading 1 Accent 2" w:uiPriority="63"/>
+    <w:lsdException w:name="Medium Shading 2 Accent 2" w:uiPriority="64"/>
+    <w:lsdException w:name="Medium List 1 Accent 2" w:uiPriority="65"/>
+    <w:lsdException w:name="Medium List 2 Accent 2" w:uiPriority="66"/>
+    <w:lsdException w:name="Medium Grid 1 Accent 2" w:uiPriority="67"/>
+    <w:lsdException w:name="Medium Grid 2 Accent 2" w:uiPriority="68"/>
+    <w:lsdException w:name="Medium Grid 3 Accent 2" w:uiPriority="69"/>
+    <w:lsdException w:name="Dark List Accent 2" w:uiPriority="70"/>
+    <w:lsdException w:name="Colorful Shading Accent 2" w:uiPriority="71"/>
+    <w:lsdException w:name="Colorful List Accent 2" w:uiPriority="72"/>
+    <w:lsdException w:name="Colorful Grid Accent 2" w:uiPriority="73"/>
+    <w:lsdException w:name="Light Shading Accent 3" w:uiPriority="60"/>
+    <w:lsdException w:name="Light List Accent 3" w:uiPriority="61"/>
+    <w:lsdException w:name="Light Grid Accent 3" w:uiPriority="62"/>
+    <w:lsdException w:name="Medium Shading 1 Accent 3" w:uiPriority="63"/>
+    <w:lsdException w:name="Medium Shading 2 Accent 3" w:uiPriority="64"/>
+    <w:lsdException w:name="Medium List 1 Accent 3" w:uiPriority="65"/>
+    <w:lsdException w:name="Medium List 2 Accent 3" w:uiPriority="66"/>
+    <w:lsdException w:name="Medium Grid 1 Accent 3" w:uiPriority="67"/>
+    <w:lsdException w:name="Medium Grid 2 Accent 3" w:uiPriority="68"/>
+    <w:lsdException w:name="Medium Grid 3 Accent 3" w:uiPriority="69"/>
+    <w:lsdException w:name="Dark List Accent 3" w:uiPriority="70"/>
+    <w:lsdException w:name="Colorful Shading Accent 3" w:uiPriority="71"/>
+    <w:lsdException w:name="Colorful List Accent 3" w:uiPriority="72"/>
+    <w:lsdException w:name="Colorful Grid Accent 3" w:uiPriority="73"/>
+    <w:lsdException w:name="Light Shading Accent 4" w:uiPriority="60"/>
+    <w:lsdException w:name="Light List Accent 4" w:uiPriority="61"/>
+    <w:lsdException w:name="Light Grid Accent 4" w:uiPriority="62"/>
+    <w:lsdException w:name="Medium Shading 1 Accent 4" w:uiPriority="63"/>
+    <w:lsdException w:name="Medium Shading 2 Accent 4" w:uiPriority="64"/>
+    <w:lsdException w:name="Medium List 1 Accent 4" w:uiPriority="65"/>
+    <w:lsdException w:name="Medium List 2 Accent 4" w:uiPriority="66"/>
+    <w:lsdException w:name="Medium Grid 1 Accent 4" w:uiPriority="67"/>
+    <w:lsdException w:name="Medium Grid 2 Accent 4" w:uiPriority="68"/>
+    <w:lsdException w:name="Medium Grid 3 Accent 4" w:uiPriority="69"/>
+    <w:lsdException w:name="Dark List Accent 4" w:uiPriority="70"/>
+    <w:lsdException w:name="Colorful Shading Accent 4" w:uiPriority="71"/>
+    <w:lsdException w:name="Colorful List Accent 4" w:uiPriority="72"/>
+    <w:lsdException w:name="Colorful Grid Accent 4" w:uiPriority="73"/>
+    <w:lsdException w:name="Light Shading Accent 5" w:uiPriority="60"/>
+    <w:lsdException w:name="Light List Accent 5" w:uiPriority="61"/>
+    <w:lsdException w:name="Light Grid Accent 5" w:uiPriority="62"/>
+    <w:lsdException w:name="Medium Shading 1 Accent 5" w:uiPriority="63"/>
+    <w:lsdException w:name="Medium Shading 2 Accent 5" w:uiPriority="64"/>
+    <w:lsdException w:name="Medium List 1 Accent 5" w:uiPriority="65"/>
+    <w:lsdException w:name="Medium List 2 Accent 5" w:uiPriority="66"/>
+    <w:lsdException w:name="Medium Grid 1 Accent 5" w:uiPriority="67"/>
+    <w:lsdException w:name="Medium Grid 2 Accent 5" w:uiPriority="68"/>
+    <w:lsdException w:name="Medium Grid 3 Accent 5" w:uiPriority="69"/>
+    <w:lsdException w:name="Dark List Accent 5" w:uiPriority="70"/>
+    <w:lsdException w:name="Colorful Shading Accent 5" w:uiPriority="71"/>
+    <w:lsdException w:name="Colorful List Accent 5" w:uiPriority="72"/>
+    <w:lsdException w:name="Colorful Grid Accent 5" w:uiPriority="73"/>
+    <w:lsdException w:name="Light Shading Accent 6" w:uiPriority="60"/>
+    <w:lsdException w:name="Light List Accent 6" w:uiPriority="61"/>
+    <w:lsdException w:name="Light Grid Accent 6" w:uiPriority="62"/>
+    <w:lsdException w:name="Medium Shading 1 Accent 6" w:uiPriority="63"/>
+    <w:lsdException w:name="Medium Shading 2 Accent 6" w:uiPriority="64"/>
+    <w:lsdException w:name="Medium List 1 Accent 6" w:uiPriority="65"/>
+    <w:lsdException w:name="Medium List 2 Accent 6" w:uiPriority="66"/>
+    <w:lsdException w:name="Medium Grid 1 Accent 6" w:uiPriority="67"/>
+    <w:lsdException w:name="Medium Grid 2 Accent 6" w:uiPriority="68"/>
+    <w:lsdException w:name="Medium Grid 3 Accent 6" w:uiPriority="69"/>
+    <w:lsdException w:name="Dark List Accent 6" w:uiPriority="70"/>
+    <w:lsdException w:name="Colorful Shading Accent 6" w:uiPriority="71"/>
+    <w:lsdException w:name="Colorful List Accent 6" w:uiPriority="72"/>
+    <w:lsdException w:name="Colorful Grid Accent 6" w:uiPriority="73"/>
+    <w:lsdException w:name="Subtle Emphasis" w:uiPriority="19" w:qFormat="1"/>
+    <w:lsdException w:name="Intense Emphasis" w:uiPriority="21" w:qFormat="1"/>
+    <w:lsdException w:name="Subtle Reference" w:uiPriority="31" w:qFormat="1"/>
+    <w:lsdException w:name="Intense Reference" w:uiPriority="32" w:qFormat="1"/>
+    <w:lsdException w:name="Book Title" w:uiPriority="33" w:qFormat="1"/>
+    <w:lsdException w:name="Bibliography" w:semiHidden="1" w:uiPriority="37" w:unhideWhenUsed="1"/>
+    <w:lsdException w:name="TOC Heading" w:semiHidden="1" w:uiPriority="39" w:unhideWhenUsed="1" w:qFormat="1"/>
+    <w:lsdException w:name="Plain Table 1" w:uiPriority="41"/>
+    <w:lsdException w:name="Plain Table 2" w:uiPriority="42"/>
+    <w:lsdException w:name="Plain Table 3" w:uiPriority="43"/>
+    <w:lsdException w:name="Plain Table 4" w:uiPriority="44"/>
+    <w:lsdException w:name="Plain Table 5" w:uiPriority="45"/>
+    <w:lsdException w:name="Grid Table Light" w:uiPriority="40"/>
+    <w:lsdException w:name="Grid Table 1 Light" w:uiPriority="46"/>
+    <w:lsdException w:name="Grid Table 2" w:uiPriority="47"/>
+    <w:lsdException w:name="Grid Table 3" w:uiPriority="48"/>
+    <w:lsdException w:name="Grid Table 4" w:uiPriority="49"/>
+    <w:lsdException w:name="Grid Table 5 Dark" w:uiPriority="50"/>
+    <w:lsdException w:name="Grid Table 6 Colorful" w:uiPriority="51"/>
+    <w:lsdException w:name="Grid Table 7 Colorful" w:uiPriority="52"/>
+    <w:lsdException w:name="Grid Table 1 Light Accent 1" w:uiPriority="46"/>
+    <w:lsdException w:name="Grid Table 2 Accent 1" w:uiPriority="47"/>
+    <w:lsdException w:name="Grid Table 3 Accent 1" w:uiPriority="48"/>
+    <w:lsdException w:name="Grid Table 4 Accent 1" w:uiPriority="49"/>
+    <w:lsdException w:name="Grid Table 5 Dark Accent 1" w:uiPriority="50"/>
+    <w:lsdException w:name="Grid Table 6 Colorful Accent 1" w:uiPriority="51"/>
+    <w:lsdException w:name="Grid Table 7 Colorful Accent 1" w:uiPriority="52"/>
+    <w:lsdException w:name="Grid Table 1 Light Accent 2" w:uiPriority="46"/>
+    <w:lsdException w:name="Grid Table 2 Accent 2" w:uiPriority="47"/>
+    <w:lsdException w:name="Grid Table 3 Accent 2" w:uiPriority="48"/>
+    <w:lsdException w:name="Grid Table 4 Accent 2" w:uiPriority="49"/>
+    <w:lsdException w:name="Grid Table 5 Dark Accent 2" w:uiPriority="50"/>
+    <w:lsdException w:name="Grid Table 6 Colorful Accent 2" w:uiPriority="51"/>
+    <w:lsdException w:name="Grid Table 7 Colorful Accent 2" w:uiPriority="52"/>
+    <w:lsdException w:name="Grid Table 1 Light Accent 3" w:uiPriority="46"/>
+    <w:lsdException w:name="Grid Table 2 Accent 3" w:uiPriority="47"/>
+    <w:lsdException w:name="Grid Table 3 Accent 3" w:uiPriority="48"/>
+    <w:lsdException w:name="Grid Table 4 Accent 3" w:uiPriority="49"/>
+    <w:lsdException w:name="Grid Table 5 Dark Accent 3" w:uiPriority="50"/>
+    <w:lsdException w:name="Grid Table 6 Colorful Accent 3" w:uiPriority="51"/>
+    <w:lsdException w:name="Grid Table 7 Colorful Accent 3" w:uiPriority="52"/>
+    <w:lsdException w:name="Grid Table 1 Light Accent 4" w:uiPriority="46"/>
+    <w:lsdException w:name="Grid Table 2 Accent 4" w:uiPriority="47"/>
+    <w:lsdException w:name="Grid Table 3 Accent 4" w:uiPriority="48"/>
+    <w:lsdException w:name="Grid Table 4 Accent 4" w:uiPriority="49"/>
+    <w:lsdException w:name="Grid Table 5 Dark Accent 4" w:uiPriority="50"/>
+    <w:lsdException w:name="Grid Table 6 Colorful Accent 4" w:uiPriority="51"/>
+    <w:lsdException w:name="Grid Table 7 Colorful Accent 4" w:uiPriority="52"/>
+    <w:lsdException w:name="Grid Table 1 Light Accent 5" w:uiPriority="46"/>
+    <w:lsdException w:name="Grid Table 2 Accent 5" w:uiPriority="47"/>
+    <w:lsdException w:name="Grid Table 3 Accent 5" w:uiPriority="48"/>
+    <w:lsdException w:name="Grid Table 4 Accent 5" w:uiPriority="49"/>
+    <w:lsdException w:name="Grid Table 5 Dark Accent 5" w:uiPriority="50"/>
+    <w:lsdException w:name="Grid Table 6 Colorful Accent 5" w:uiPriority="51"/>
+    <w:lsdException w:name="Grid Table 7 Colorful Accent 5" w:uiPriority="52"/>
+    <w:lsdException w:name="Grid Table 1 Light Accent 6" w:uiPriority="46"/>
+    <w:lsdException w:name="Grid Table 2 Accent 6" w:uiPriority="47"/>
+    <w:lsdException w:name="Grid Table 3 Accent 6" w:uiPriority="48"/>
+    <w:lsdException w:name="Grid Table 4 Accent 6" w:uiPriority="49"/>
+    <w:lsdException w:name="Grid Table 5 Dark Accent 6" w:uiPriority="50"/>
+    <w:lsdException w:name="Grid Table 6 Colorful Accent 6" w:uiPriority="51"/>
+    <w:lsdException w:name="Grid Table 7 Colorful Accent 6" w:uiPriority="52"/>
+    <w:lsdException w:name="List Table 1 Light" w:uiPriority="46"/>
+    <w:lsdException w:name="List Table 2" w:uiPriority="47"/>
+    <w:lsdException w:name="List Table 3" w:uiPriority="48"/>
+    <w:lsdException w:name="List Table 4" w:uiPriority="49"/>
+    <w:lsdException w:name="List Table 5 Dark" w:uiPriority="50"/>
+    <w:lsdException w:name="List Table 6 Colorful" w:uiPriority="51"/>
+    <w:lsdException w:name="List Table 7 Colorful" w:uiPriority="52"/>
+    <w:lsdException w:name="List Table 1 Light Accent 1" w:uiPriority="46"/>
+    <w:lsdException w:name="List Table 2 Accent 1" w:uiPriority="47"/>
+    <w:lsdException w:name="List Table 3 Accent 1" w:uiPriority="48"/>
+    <w:lsdException w:name="List Table 4 Accent 1" w:uiPriority="49"/>
+    <w:lsdException w:name="List Table 5 Dark Accent 1" w:uiPriority="50"/>
+    <w:lsdException w:name="List Table 6 Colorful Accent 1" w:uiPriority="51"/>
+    <w:lsdException w:name="List Table 7 Colorful Accent 1" w:uiPriority="52"/>
+    <w:lsdException w:name="List Table 1 Light Accent 2" w:uiPriority="46"/>
+    <w:lsdException w:name="List Table 2 Accent 2" w:uiPriority="47"/>
+    <w:lsdException w:name="List Table 3 Accent 2" w:uiPriority="48"/>
+    <w:lsdException w:name="List Table 4 Accent 2" w:uiPriority="49"/>
+    <w:lsdException w:name="List Table 5 Dark Accent 2" w:uiPriority="50"/>
+    <w:lsdException w:name="List Table 6 Colorful Accent 2" w:uiPriority="51"/>
+    <w:lsdException w:name="List Table 7 Colorful Accent 2" w:uiPriority="52"/>
+    <w:lsdException w:name="List Table 1 Light Accent 3" w:uiPriority="46"/>
+    <w:lsdException w:name="List Table 2 Accent 3" w:uiPriority="47"/>
+    <w:lsdException w:name="List Table 3 Accent 3" w:uiPriority="48"/>
+    <w:lsdException w:name="List Table 4 Accent 3" w:uiPriority="49"/>
+    <w:lsdException w:name="List Table 5 Dark Accent 3" w:uiPriority="50"/>
+    <w:lsdException w:name="List Table 6 Colorful Accent 3" w:uiPriority="51"/>
+    <w:lsdException w:name="List Table 7 Colorful Accent 3" w:uiPriority="52"/>
+    <w:lsdException w:name="List Table 1 Light Accent 4" w:uiPriority="46"/>
+    <w:lsdException w:name="List Table 2 Accent 4" w:uiPriority="47"/>
+    <w:lsdException w:name="List Table 3 Accent 4" w:uiPriority="48"/>
+    <w:lsdException w:name="List Table 4 Accent 4" w:uiPriority="49"/>
+    <w:lsdException w:name="List Table 5 Dark Accent 4" w:uiPriority="50"/>
+    <w:lsdException w:name="List Table 6 Colorful Accent 4" w:uiPriority="51"/>
+    <w:lsdException w:name="List Table 7 Colorful Accent 4" w:uiPriority="52"/>
+    <w:lsdException w:name="List Table 1 Light Accent 5" w:uiPriority="46"/>
+    <w:lsdException w:name="List Table 2 Accent 5" w:uiPriority="47"/>
+    <w:lsdException w:name="List Table 3 Accent 5" w:uiPriority="48"/>
+    <w:lsdException w:name="List Table 4 Accent 5" w:uiPriority="49"/>
+    <w:lsdException w:name="List Table 5 Dark Accent 5" w:uiPriority="50"/>
+    <w:lsdException w:name="List Table 6 Colorful Accent 5" w:uiPriority="51"/>
+    <w:lsdException w:name="List Table 7 Colorful Accent 5" w:uiPriority="52"/>
+    <w:lsdException w:name="List Table 1 Light Accent 6" w:uiPriority="46"/>
+    <w:lsdException w:name="List Table 2 Accent 6" w:uiPriority="47"/>
+    <w:lsdException w:name="List Table 3 Accent 6" w:uiPriority="48"/>
+    <w:lsdException w:name="List Table 4 Accent 6" w:uiPriority="49"/>
+    <w:lsdException w:name="List Table 5 Dark Accent 6" w:uiPriority="50"/>
+    <w:lsdException w:name="List Table 6 Colorful Accent 6" w:uiPriority="51"/>
+    <w:lsdException w:name="List Table 7 Colorful Accent 6" w:uiPriority="52"/>
   </w:latentStyles>
   <w:style w:type="paragraph" w:default="1" w:styleId="Normal">
     <w:name w:val="Normal"/>
@@ -252,7 +478,6 @@
     <w:uiPriority w:val="99"/>
     <w:semiHidden/>
     <w:unhideWhenUsed/>
-    <w:qFormat/>
     <w:tblPr>
       <w:tblInd w:w="0" w:type="dxa"/>
       <w:tblCellMar>

</xml_diff>

<commit_message>
processed some of the data in the manuscripts
</commit_message>
<xml_diff>
--- a/dataemail.docx
+++ b/dataemail.docx
@@ -16,49 +16,258 @@
     <w:p/>
     <w:p>
       <w:r>
-        <w:t xml:space="preserve">If you are willing to share your dataset I would great appreciate it. I am specifically looking for any dataset that lists the different instances of green infrastructure (e.g. green roof 1, green roof </w:t>
-      </w:r>
-      <w:proofErr w:type="gramStart"/>
-      <w:r>
-        <w:t>2, ...)</w:t>
-      </w:r>
-      <w:proofErr w:type="gramEnd"/>
-      <w:r>
-        <w:t xml:space="preserve"> and some </w:t>
+        <w:t xml:space="preserve">If you are willing to share your dataset I would great appreciate it. I am specifically looking for any dataset that lists the different instances of green infrastructure (e.g. green roof 1, green roof 2, ...) and some measure of natural systems (e.g. biodiversity, species richness, proportion of natives). </w:t>
+      </w:r>
+    </w:p>
+    <w:p/>
+    <w:p>
+      <w:r>
+        <w:t xml:space="preserve">I would ensure you and the co-authors of your manuscript would be properly credited if we end up publishing the meta-analysis. </w:t>
+      </w:r>
+    </w:p>
+    <w:p/>
+    <w:p>
+      <w:r>
+        <w:t>If you have any questions, please do not hesitate to ask.</w:t>
+      </w:r>
+    </w:p>
+    <w:p/>
+    <w:p>
+      <w:r>
+        <w:t>Thank you!</w:t>
+      </w:r>
+    </w:p>
+    <w:p/>
+    <w:p>
+      <w:r>
+        <w:t>Dr. Alessandro Filazzola</w:t>
+      </w:r>
+    </w:p>
+    <w:p>
+      <w:r>
+        <w:t>www.Filazzola.info</w:t>
+      </w:r>
+    </w:p>
+    <w:p>
+      <w:r>
+        <w:br w:type="page"/>
+      </w:r>
+    </w:p>
+    <w:p>
+      <w:pPr>
+        <w:spacing w:before="0"/>
+        <w:textAlignment w:val="baseline"/>
+        <w:rPr>
+          <w:rFonts w:ascii="Calibri" w:eastAsia="Times New Roman" w:hAnsi="Calibri" w:cs="Calibri"/>
+          <w:color w:val="000000"/>
+          <w:sz w:val="24"/>
+          <w:szCs w:val="24"/>
+          <w:lang w:eastAsia="en-CA"/>
+        </w:rPr>
+      </w:pPr>
+      <w:r>
+        <w:rPr>
+          <w:rFonts w:ascii="Calibri" w:eastAsia="Times New Roman" w:hAnsi="Calibri" w:cs="Calibri"/>
+          <w:color w:val="000000"/>
+          <w:sz w:val="24"/>
+          <w:szCs w:val="24"/>
+          <w:lang w:eastAsia="en-CA"/>
+        </w:rPr>
+        <w:lastRenderedPageBreak/>
+        <w:t>Hi Dr</w:t>
+      </w:r>
+      <w:r>
+        <w:rPr>
+          <w:rFonts w:ascii="Calibri" w:eastAsia="Times New Roman" w:hAnsi="Calibri" w:cs="Calibri"/>
+          <w:color w:val="000000"/>
+          <w:sz w:val="24"/>
+          <w:szCs w:val="24"/>
+          <w:lang w:eastAsia="en-CA"/>
+        </w:rPr>
+        <w:t>.</w:t>
       </w:r>
       <w:bookmarkStart w:id="0" w:name="_GoBack"/>
       <w:bookmarkEnd w:id="0"/>
       <w:r>
-        <w:t xml:space="preserve">measure of natural systems (e.g. biodiversity, species richness, proportion of natives). </w:t>
-      </w:r>
-    </w:p>
-    <w:p/>
-    <w:p>
-      <w:r>
-        <w:t xml:space="preserve">I would ensure you and the co-authors of your manuscript would be properly credited if we end up publishing the meta-analysis. </w:t>
-      </w:r>
-    </w:p>
-    <w:p/>
-    <w:p>
-      <w:r>
-        <w:t>If you have any questions, please do not hesitate to ask.</w:t>
-      </w:r>
-    </w:p>
-    <w:p/>
-    <w:p>
-      <w:r>
-        <w:t>Thank you!</w:t>
-      </w:r>
-    </w:p>
-    <w:p/>
-    <w:p>
-      <w:r>
-        <w:t>Dr. Alessandro Filazzola</w:t>
-      </w:r>
-    </w:p>
-    <w:p>
-      <w:r>
-        <w:t>www.Filazzola.info</w:t>
+        <w:rPr>
+          <w:rFonts w:ascii="Calibri" w:eastAsia="Times New Roman" w:hAnsi="Calibri" w:cs="Calibri"/>
+          <w:color w:val="000000"/>
+          <w:sz w:val="24"/>
+          <w:szCs w:val="24"/>
+          <w:lang w:eastAsia="en-CA"/>
+        </w:rPr>
+        <w:t xml:space="preserve"> Gwendolyn </w:t>
+      </w:r>
+      <w:r>
+        <w:rPr>
+          <w:rFonts w:ascii="Calibri" w:eastAsia="Times New Roman" w:hAnsi="Calibri" w:cs="Calibri"/>
+          <w:color w:val="000000"/>
+          <w:sz w:val="24"/>
+          <w:szCs w:val="24"/>
+          <w:lang w:eastAsia="en-CA"/>
+        </w:rPr>
+        <w:t>Wong</w:t>
+      </w:r>
+      <w:r>
+        <w:rPr>
+          <w:rFonts w:ascii="Calibri" w:eastAsia="Times New Roman" w:hAnsi="Calibri" w:cs="Calibri"/>
+          <w:color w:val="000000"/>
+          <w:sz w:val="24"/>
+          <w:szCs w:val="24"/>
+          <w:lang w:eastAsia="en-CA"/>
+        </w:rPr>
+        <w:t>,</w:t>
+      </w:r>
+    </w:p>
+    <w:p>
+      <w:pPr>
+        <w:spacing w:before="0"/>
+        <w:textAlignment w:val="baseline"/>
+        <w:rPr>
+          <w:rFonts w:ascii="Calibri" w:eastAsia="Times New Roman" w:hAnsi="Calibri" w:cs="Calibri"/>
+          <w:color w:val="000000"/>
+          <w:sz w:val="24"/>
+          <w:szCs w:val="24"/>
+          <w:lang w:eastAsia="en-CA"/>
+        </w:rPr>
+      </w:pPr>
+    </w:p>
+    <w:p>
+      <w:pPr>
+        <w:spacing w:before="0"/>
+        <w:textAlignment w:val="baseline"/>
+        <w:rPr>
+          <w:rFonts w:ascii="Calibri" w:eastAsia="Times New Roman" w:hAnsi="Calibri" w:cs="Calibri"/>
+          <w:color w:val="000000"/>
+          <w:sz w:val="24"/>
+          <w:szCs w:val="24"/>
+          <w:lang w:eastAsia="en-CA"/>
+        </w:rPr>
+      </w:pPr>
+      <w:r>
+        <w:rPr>
+          <w:rFonts w:ascii="Calibri" w:eastAsia="Times New Roman" w:hAnsi="Calibri" w:cs="Calibri"/>
+          <w:color w:val="000000"/>
+          <w:sz w:val="24"/>
+          <w:szCs w:val="24"/>
+          <w:lang w:eastAsia="en-CA"/>
+        </w:rPr>
+        <w:t xml:space="preserve">I saw your MS examining </w:t>
+      </w:r>
+      <w:r>
+        <w:rPr>
+          <w:rFonts w:ascii="Calibri" w:eastAsia="Times New Roman" w:hAnsi="Calibri" w:cs="Calibri"/>
+          <w:color w:val="000000"/>
+          <w:sz w:val="24"/>
+          <w:szCs w:val="24"/>
+          <w:lang w:eastAsia="en-CA"/>
+        </w:rPr>
+        <w:t xml:space="preserve">mosquito abundances on different roof tops </w:t>
+      </w:r>
+      <w:r>
+        <w:rPr>
+          <w:rFonts w:ascii="Calibri" w:eastAsia="Times New Roman" w:hAnsi="Calibri" w:cs="Calibri"/>
+          <w:color w:val="000000"/>
+          <w:sz w:val="24"/>
+          <w:szCs w:val="24"/>
+          <w:lang w:eastAsia="en-CA"/>
+        </w:rPr>
+        <w:t>and thought it was great! I am currently working on a project on green infrastructure trying to determine how features, such as green roofs, home gardens, and retention ponds, can contribute to urban biodiversity. </w:t>
+      </w:r>
+    </w:p>
+    <w:p>
+      <w:pPr>
+        <w:spacing w:before="0"/>
+        <w:textAlignment w:val="baseline"/>
+        <w:rPr>
+          <w:rFonts w:ascii="Calibri" w:eastAsia="Times New Roman" w:hAnsi="Calibri" w:cs="Calibri"/>
+          <w:color w:val="000000"/>
+          <w:sz w:val="24"/>
+          <w:szCs w:val="24"/>
+          <w:lang w:eastAsia="en-CA"/>
+        </w:rPr>
+      </w:pPr>
+    </w:p>
+    <w:p>
+      <w:pPr>
+        <w:spacing w:before="0"/>
+        <w:textAlignment w:val="baseline"/>
+        <w:rPr>
+          <w:rFonts w:ascii="Calibri" w:eastAsia="Times New Roman" w:hAnsi="Calibri" w:cs="Calibri"/>
+          <w:color w:val="000000"/>
+          <w:sz w:val="24"/>
+          <w:szCs w:val="24"/>
+          <w:lang w:eastAsia="en-CA"/>
+        </w:rPr>
+      </w:pPr>
+      <w:r>
+        <w:rPr>
+          <w:rFonts w:ascii="Calibri" w:eastAsia="Times New Roman" w:hAnsi="Calibri" w:cs="Calibri"/>
+          <w:color w:val="000000"/>
+          <w:sz w:val="24"/>
+          <w:szCs w:val="24"/>
+          <w:lang w:eastAsia="en-CA"/>
+        </w:rPr>
+        <w:t>Could you share the dataset used in the MS? I would ensure you and the co-authors are credited appropriately.</w:t>
+      </w:r>
+    </w:p>
+    <w:p>
+      <w:pPr>
+        <w:spacing w:before="0"/>
+        <w:textAlignment w:val="baseline"/>
+        <w:rPr>
+          <w:rFonts w:ascii="Calibri" w:eastAsia="Times New Roman" w:hAnsi="Calibri" w:cs="Calibri"/>
+          <w:color w:val="000000"/>
+          <w:sz w:val="24"/>
+          <w:szCs w:val="24"/>
+          <w:lang w:eastAsia="en-CA"/>
+        </w:rPr>
+      </w:pPr>
+    </w:p>
+    <w:p>
+      <w:pPr>
+        <w:spacing w:before="0"/>
+        <w:textAlignment w:val="baseline"/>
+        <w:rPr>
+          <w:rFonts w:ascii="Calibri" w:eastAsia="Times New Roman" w:hAnsi="Calibri" w:cs="Calibri"/>
+          <w:color w:val="000000"/>
+          <w:sz w:val="24"/>
+          <w:szCs w:val="24"/>
+          <w:lang w:eastAsia="en-CA"/>
+        </w:rPr>
+      </w:pPr>
+      <w:r>
+        <w:rPr>
+          <w:rFonts w:ascii="Calibri" w:eastAsia="Times New Roman" w:hAnsi="Calibri" w:cs="Calibri"/>
+          <w:color w:val="000000"/>
+          <w:sz w:val="24"/>
+          <w:szCs w:val="24"/>
+          <w:lang w:eastAsia="en-CA"/>
+        </w:rPr>
+        <w:t>Cheers,</w:t>
+      </w:r>
+    </w:p>
+    <w:p>
+      <w:pPr>
+        <w:spacing w:before="0"/>
+        <w:textAlignment w:val="baseline"/>
+        <w:rPr>
+          <w:rFonts w:ascii="Calibri" w:eastAsia="Times New Roman" w:hAnsi="Calibri" w:cs="Calibri"/>
+          <w:color w:val="000000"/>
+          <w:sz w:val="24"/>
+          <w:szCs w:val="24"/>
+          <w:lang w:eastAsia="en-CA"/>
+        </w:rPr>
+      </w:pPr>
+      <w:r>
+        <w:rPr>
+          <w:rFonts w:ascii="Calibri" w:eastAsia="Times New Roman" w:hAnsi="Calibri" w:cs="Calibri"/>
+          <w:color w:val="000000"/>
+          <w:sz w:val="24"/>
+          <w:szCs w:val="24"/>
+          <w:lang w:eastAsia="en-CA"/>
+        </w:rPr>
+        <w:t>Alex</w:t>
       </w:r>
     </w:p>
     <w:p/>

</xml_diff>